<commit_message>
feat: add AI-powered standard creation feature using Gemini API
</commit_message>
<xml_diff>
--- a/文本审阅业务要求.docx
+++ b/文本审阅业务要求.docx
@@ -335,6 +335,7 @@
       <w:pPr>
         <w:widowControl w:val="0"/>
         <w:numPr>
+          <w:ilvl w:val="0"/>
           <w:numId w:val="0"/>
         </w:numPr>
         <w:ind w:leftChars="0"/>
@@ -356,6 +357,7 @@
       <w:pPr>
         <w:widowControl w:val="0"/>
         <w:numPr>
+          <w:ilvl w:val="0"/>
           <w:numId w:val="0"/>
         </w:numPr>
         <w:ind w:leftChars="0"/>
@@ -564,7 +566,49 @@
           <w:rFonts w:hint="eastAsia"/>
           <w:lang w:val="en-US" w:eastAsia="zh-CN"/>
         </w:rPr>
-        <w:t>允许用户在线修改表单内容</w:t>
+        <w:t>允许用户在线修改表单内容。</w:t>
+      </w:r>
+    </w:p>
+    <w:p/>
+    <w:p/>
+    <w:p>
+      <w:pPr>
+        <w:numPr>
+          <w:ilvl w:val="0"/>
+          <w:numId w:val="1"/>
+        </w:numPr>
+        <w:ind w:left="0" w:leftChars="0" w:firstLine="0" w:firstLineChars="0"/>
+        <w:rPr>
+          <w:rFonts w:hint="eastAsia"/>
+          <w:b/>
+          <w:bCs/>
+          <w:lang w:val="en-US" w:eastAsia="zh-CN"/>
+        </w:rPr>
+      </w:pPr>
+      <w:r>
+        <w:rPr>
+          <w:rFonts w:hint="eastAsia"/>
+          <w:b/>
+          <w:bCs/>
+          <w:lang w:val="en-US" w:eastAsia="zh-CN"/>
+        </w:rPr>
+        <w:t>知识制作</w:t>
+      </w:r>
+    </w:p>
+    <w:p/>
+    <w:p>
+      <w:pPr>
+        <w:rPr>
+          <w:rFonts w:hint="eastAsia"/>
+          <w:lang w:val="en-US" w:eastAsia="zh-CN"/>
+        </w:rPr>
+      </w:pPr>
+      <w:r>
+        <w:rPr>
+          <w:rFonts w:hint="eastAsia"/>
+          <w:lang w:val="en-US" w:eastAsia="zh-CN"/>
+        </w:rPr>
+        <w:t>关于审核标准，当前</w:t>
       </w:r>
       <w:bookmarkStart w:id="0" w:name="_GoBack"/>
       <w:bookmarkEnd w:id="0"/>
@@ -573,10 +617,228 @@
           <w:rFonts w:hint="eastAsia"/>
           <w:lang w:val="en-US" w:eastAsia="zh-CN"/>
         </w:rPr>
-        <w:t>。</w:t>
-      </w:r>
-    </w:p>
-    <w:p/>
+        <w:t>系统允许用户上传新标准，也允许用户对选定的标准进行手工编辑，但事实上这完全不够，绝大部分法务/律师在审核时是缺乏现成标准，也没有能力按照要求完全靠自己去创作标准。</w:t>
+      </w:r>
+    </w:p>
+    <w:p>
+      <w:pPr>
+        <w:rPr>
+          <w:rFonts w:hint="eastAsia"/>
+          <w:lang w:val="en-US" w:eastAsia="zh-CN"/>
+        </w:rPr>
+      </w:pPr>
+    </w:p>
+    <w:p>
+      <w:pPr>
+        <w:rPr>
+          <w:rFonts w:hint="eastAsia"/>
+          <w:lang w:val="en-US" w:eastAsia="zh-CN"/>
+        </w:rPr>
+      </w:pPr>
+      <w:r>
+        <w:rPr>
+          <w:rFonts w:hint="eastAsia"/>
+          <w:lang w:val="en-US" w:eastAsia="zh-CN"/>
+        </w:rPr>
+        <w:t>有鉴于此，在当前的“标准管理”模块，应该新增一个独立的“制作标准”子模块，由LLM辅助用户制作新的标准，具体而言：</w:t>
+      </w:r>
+    </w:p>
+    <w:p>
+      <w:pPr>
+        <w:rPr>
+          <w:rFonts w:hint="eastAsia"/>
+          <w:lang w:val="en-US" w:eastAsia="zh-CN"/>
+        </w:rPr>
+      </w:pPr>
+    </w:p>
+    <w:p>
+      <w:pPr>
+        <w:numPr>
+          <w:ilvl w:val="0"/>
+          <w:numId w:val="7"/>
+        </w:numPr>
+        <w:rPr>
+          <w:rFonts w:hint="default"/>
+          <w:lang w:val="en-US" w:eastAsia="zh-CN"/>
+        </w:rPr>
+      </w:pPr>
+      <w:r>
+        <w:rPr>
+          <w:rFonts w:hint="eastAsia"/>
+          <w:lang w:val="en-US" w:eastAsia="zh-CN"/>
+        </w:rPr>
+        <w:t>该子模块用允许用户录入审阅标准背后的业务信息；</w:t>
+      </w:r>
+    </w:p>
+    <w:p>
+      <w:pPr>
+        <w:numPr>
+          <w:ilvl w:val="0"/>
+          <w:numId w:val="7"/>
+        </w:numPr>
+        <w:rPr>
+          <w:rFonts w:hint="default"/>
+          <w:lang w:val="en-US" w:eastAsia="zh-CN"/>
+        </w:rPr>
+      </w:pPr>
+      <w:r>
+        <w:rPr>
+          <w:rFonts w:hint="eastAsia"/>
+          <w:lang w:val="en-US" w:eastAsia="zh-CN"/>
+        </w:rPr>
+        <w:t>该子模块应当将业务信息提交给LLM进行处理，让LLM仔细思考生成出审阅标准初稿；</w:t>
+      </w:r>
+    </w:p>
+    <w:p>
+      <w:pPr>
+        <w:numPr>
+          <w:ilvl w:val="0"/>
+          <w:numId w:val="7"/>
+        </w:numPr>
+        <w:rPr>
+          <w:rFonts w:hint="default"/>
+          <w:lang w:val="en-US" w:eastAsia="zh-CN"/>
+        </w:rPr>
+      </w:pPr>
+      <w:r>
+        <w:rPr>
+          <w:rFonts w:hint="eastAsia"/>
+          <w:lang w:val="en-US" w:eastAsia="zh-CN"/>
+        </w:rPr>
+        <w:t>然后要允许用户对生成的审阅标准初稿进行编辑、确认，并入库（我理解这些能力目前可能已经有了，可以复用）。</w:t>
+      </w:r>
+    </w:p>
+    <w:p>
+      <w:pPr>
+        <w:widowControl w:val="0"/>
+        <w:numPr>
+          <w:ilvl w:val="0"/>
+          <w:numId w:val="0"/>
+        </w:numPr>
+        <w:jc w:val="both"/>
+        <w:rPr>
+          <w:rFonts w:hint="eastAsia"/>
+          <w:lang w:val="en-US" w:eastAsia="zh-CN"/>
+        </w:rPr>
+      </w:pPr>
+    </w:p>
+    <w:p>
+      <w:pPr>
+        <w:widowControl w:val="0"/>
+        <w:numPr>
+          <w:ilvl w:val="0"/>
+          <w:numId w:val="0"/>
+        </w:numPr>
+        <w:jc w:val="both"/>
+        <w:rPr>
+          <w:rFonts w:hint="eastAsia"/>
+          <w:lang w:val="en-US" w:eastAsia="zh-CN"/>
+        </w:rPr>
+      </w:pPr>
+      <w:r>
+        <w:rPr>
+          <w:rFonts w:hint="eastAsia"/>
+          <w:lang w:val="en-US" w:eastAsia="zh-CN"/>
+        </w:rPr>
+        <w:t>需要说明的是：</w:t>
+      </w:r>
+    </w:p>
+    <w:p>
+      <w:pPr>
+        <w:widowControl w:val="0"/>
+        <w:numPr>
+          <w:ilvl w:val="0"/>
+          <w:numId w:val="8"/>
+        </w:numPr>
+        <w:jc w:val="both"/>
+        <w:rPr>
+          <w:rFonts w:hint="default"/>
+          <w:lang w:val="en-US" w:eastAsia="zh-CN"/>
+        </w:rPr>
+      </w:pPr>
+      <w:r>
+        <w:rPr>
+          <w:rFonts w:hint="eastAsia"/>
+          <w:lang w:val="en-US" w:eastAsia="zh-CN"/>
+        </w:rPr>
+        <w:t>为了降低用户录入业务信息的门槛，在录入时最好提供一个轻量化的问卷模板给用户，让他尽量以回答问题的形式提供必要信息，这个模板请你来思考制作，且必答问题不要太多，降低用户回答门槛；</w:t>
+      </w:r>
+    </w:p>
+    <w:p>
+      <w:pPr>
+        <w:widowControl w:val="0"/>
+        <w:numPr>
+          <w:ilvl w:val="0"/>
+          <w:numId w:val="8"/>
+        </w:numPr>
+        <w:jc w:val="both"/>
+        <w:rPr>
+          <w:rFonts w:hint="default"/>
+          <w:lang w:val="en-US" w:eastAsia="zh-CN"/>
+        </w:rPr>
+      </w:pPr>
+      <w:r>
+        <w:rPr>
+          <w:rFonts w:hint="eastAsia"/>
+          <w:lang w:val="en-US" w:eastAsia="zh-CN"/>
+        </w:rPr>
+        <w:t>审阅标准的制作非常重要，需要更好的大模型来处理，目前暂定使用Gemini 3，我会单独提供一个新的API Key；</w:t>
+      </w:r>
+    </w:p>
+    <w:p>
+      <w:pPr>
+        <w:widowControl w:val="0"/>
+        <w:numPr>
+          <w:ilvl w:val="0"/>
+          <w:numId w:val="8"/>
+        </w:numPr>
+        <w:jc w:val="both"/>
+        <w:rPr>
+          <w:rFonts w:hint="default"/>
+          <w:lang w:val="en-US" w:eastAsia="zh-CN"/>
+        </w:rPr>
+      </w:pPr>
+      <w:r>
+        <w:rPr>
+          <w:rFonts w:hint="eastAsia"/>
+          <w:lang w:val="en-US" w:eastAsia="zh-CN"/>
+        </w:rPr>
+        <w:t>为免歧义，因为当前系统对审阅标准有格式要求，因此确保LLM制作审阅标准时符号对应的格式要求，才能在后面正确使用。</w:t>
+      </w:r>
+    </w:p>
+    <w:p>
+      <w:pPr>
+        <w:widowControl w:val="0"/>
+        <w:numPr>
+          <w:ilvl w:val="0"/>
+          <w:numId w:val="8"/>
+        </w:numPr>
+        <w:jc w:val="both"/>
+        <w:rPr>
+          <w:rFonts w:hint="default"/>
+          <w:lang w:val="en-US" w:eastAsia="zh-CN"/>
+        </w:rPr>
+      </w:pPr>
+      <w:r>
+        <w:rPr>
+          <w:rFonts w:hint="eastAsia"/>
+          <w:lang w:val="en-US" w:eastAsia="zh-CN"/>
+        </w:rPr>
+        <w:t>制作好的审阅标准，也同步生成适用条件，方便后续使用时AI推荐，同样该适用条件也要允许用户编辑、确认。</w:t>
+      </w:r>
+    </w:p>
+    <w:p>
+      <w:pPr>
+        <w:numPr>
+          <w:numId w:val="0"/>
+        </w:numPr>
+        <w:ind w:leftChars="0"/>
+        <w:rPr>
+          <w:rFonts w:hint="default"/>
+          <w:lang w:val="en-US" w:eastAsia="zh-CN"/>
+        </w:rPr>
+      </w:pPr>
+    </w:p>
     <w:sectPr>
       <w:pgSz w:w="11906" w:h="16838"/>
       <w:pgMar w:top="1440" w:right="1800" w:bottom="1440" w:left="1800" w:header="851" w:footer="992" w:gutter="0"/>
@@ -602,6 +864,18 @@
     </w:lvl>
   </w:abstractNum>
   <w:abstractNum w:abstractNumId="1">
+    <w:nsid w:val="DFFBBAB0"/>
+    <w:multiLevelType w:val="singleLevel"/>
+    <w:tmpl w:val="DFFBBAB0"/>
+    <w:lvl w:ilvl="0" w:tentative="0">
+      <w:start w:val="1"/>
+      <w:numFmt w:val="decimal"/>
+      <w:suff w:val="space"/>
+      <w:lvlText w:val="%1."/>
+      <w:lvlJc w:val="left"/>
+    </w:lvl>
+  </w:abstractNum>
+  <w:abstractNum w:abstractNumId="2">
     <w:nsid w:val="FC7328B6"/>
     <w:multiLevelType w:val="singleLevel"/>
     <w:tmpl w:val="FC7328B6"/>
@@ -613,7 +887,7 @@
       <w:lvlJc w:val="left"/>
     </w:lvl>
   </w:abstractNum>
-  <w:abstractNum w:abstractNumId="2">
+  <w:abstractNum w:abstractNumId="3">
     <w:nsid w:val="15FDA316"/>
     <w:multiLevelType w:val="singleLevel"/>
     <w:tmpl w:val="15FDA316"/>
@@ -628,7 +902,7 @@
       </w:rPr>
     </w:lvl>
   </w:abstractNum>
-  <w:abstractNum w:abstractNumId="3">
+  <w:abstractNum w:abstractNumId="4">
     <w:nsid w:val="33CEAD3A"/>
     <w:multiLevelType w:val="singleLevel"/>
     <w:tmpl w:val="33CEAD3A"/>
@@ -640,7 +914,7 @@
       <w:lvlJc w:val="left"/>
     </w:lvl>
   </w:abstractNum>
-  <w:abstractNum w:abstractNumId="4">
+  <w:abstractNum w:abstractNumId="5">
     <w:nsid w:val="3DFD452C"/>
     <w:multiLevelType w:val="singleLevel"/>
     <w:tmpl w:val="3DFD452C"/>
@@ -652,7 +926,19 @@
       <w:lvlJc w:val="left"/>
     </w:lvl>
   </w:abstractNum>
-  <w:abstractNum w:abstractNumId="5">
+  <w:abstractNum w:abstractNumId="6">
+    <w:nsid w:val="3DFF592B"/>
+    <w:multiLevelType w:val="singleLevel"/>
+    <w:tmpl w:val="3DFF592B"/>
+    <w:lvl w:ilvl="0" w:tentative="0">
+      <w:start w:val="1"/>
+      <w:numFmt w:val="decimal"/>
+      <w:suff w:val="space"/>
+      <w:lvlText w:val="%1."/>
+      <w:lvlJc w:val="left"/>
+    </w:lvl>
+  </w:abstractNum>
+  <w:abstractNum w:abstractNumId="7">
     <w:nsid w:val="5FDF4D67"/>
     <w:multiLevelType w:val="singleLevel"/>
     <w:tmpl w:val="5FDF4D67"/>
@@ -665,22 +951,28 @@
     </w:lvl>
   </w:abstractNum>
   <w:num w:numId="1">
-    <w:abstractNumId w:val="2"/>
+    <w:abstractNumId w:val="3"/>
   </w:num>
   <w:num w:numId="2">
-    <w:abstractNumId w:val="3"/>
+    <w:abstractNumId w:val="4"/>
   </w:num>
   <w:num w:numId="3">
-    <w:abstractNumId w:val="5"/>
+    <w:abstractNumId w:val="7"/>
   </w:num>
   <w:num w:numId="4">
-    <w:abstractNumId w:val="4"/>
+    <w:abstractNumId w:val="5"/>
   </w:num>
   <w:num w:numId="5">
     <w:abstractNumId w:val="0"/>
   </w:num>
   <w:num w:numId="6">
+    <w:abstractNumId w:val="2"/>
+  </w:num>
+  <w:num w:numId="7">
     <w:abstractNumId w:val="1"/>
+  </w:num>
+  <w:num w:numId="8">
+    <w:abstractNumId w:val="6"/>
   </w:num>
 </w:numbering>
 </file>

</xml_diff>